<commit_message>
add mem test in otchet
</commit_message>
<xml_diff>
--- a/lab_3/отчёт.docx
+++ b/lab_3/отчёт.docx
@@ -55,11 +55,11 @@
                   <wp:effectExtent l="0" t="0" r="0" b="0"/>
                   <wp:wrapTight wrapText="bothSides">
                     <wp:wrapPolygon edited="0">
-                      <wp:start x="-2046" y="0"/>
-                      <wp:lineTo x="-2046" y="19268"/>
-                      <wp:lineTo x="21136" y="19268"/>
-                      <wp:lineTo x="21136" y="0"/>
-                      <wp:lineTo x="-2046" y="0"/>
+                      <wp:start x="-2304" y="0"/>
+                      <wp:lineTo x="-2304" y="19045"/>
+                      <wp:lineTo x="21114" y="19045"/>
+                      <wp:lineTo x="21114" y="0"/>
+                      <wp:lineTo x="-2304" y="0"/>
                     </wp:wrapPolygon>
                   </wp:wrapTight>
                   <wp:docPr id="1" name="Рисунок 5" descr="Gerb-BMSTU_01"/>
@@ -2334,7 +2334,19 @@
           <w:szCs w:val="24"/>
           <w:lang w:val="ru-RU" w:eastAsia="ru-RU" w:bidi="ar-SA"/>
         </w:rPr>
-        <w:t xml:space="preserve">является </w:t>
+        <w:t>является вычислен</w:t>
+      </w:r>
+      <w:r>
+        <w:rPr>
+          <w:rFonts w:eastAsia="Calibri" w:cs="Calibri" w:ascii="Calibri" w:hAnsi="Calibri"/>
+          <w:color w:val="auto"/>
+          <w:spacing w:val="0"/>
+          <w:kern w:val="0"/>
+          <w:sz w:val="28"/>
+          <w:szCs w:val="24"/>
+          <w:lang w:val="en-US" w:eastAsia="ru-RU" w:bidi="ar-SA"/>
+        </w:rPr>
+        <w:t>ие</w:t>
       </w:r>
       <w:r>
         <w:rPr>
@@ -2346,67 +2358,7 @@
           <w:szCs w:val="24"/>
           <w:lang w:val="ru-RU" w:eastAsia="ru-RU" w:bidi="ar-SA"/>
         </w:rPr>
-        <w:t>вычислен</w:t>
-      </w:r>
-      <w:r>
-        <w:rPr>
-          <w:rFonts w:eastAsia="Calibri" w:cs="Calibri" w:ascii="Calibri" w:hAnsi="Calibri"/>
-          <w:color w:val="auto"/>
-          <w:spacing w:val="0"/>
-          <w:kern w:val="0"/>
-          <w:sz w:val="28"/>
-          <w:szCs w:val="24"/>
-          <w:lang w:val="en-US" w:eastAsia="ru-RU" w:bidi="ar-SA"/>
-        </w:rPr>
-        <w:t>и</w:t>
-      </w:r>
-      <w:r>
-        <w:rPr>
-          <w:rFonts w:eastAsia="Calibri" w:cs="Calibri" w:ascii="Calibri" w:hAnsi="Calibri"/>
-          <w:color w:val="auto"/>
-          <w:spacing w:val="0"/>
-          <w:kern w:val="0"/>
-          <w:sz w:val="28"/>
-          <w:szCs w:val="24"/>
-          <w:lang w:val="en-US" w:eastAsia="ru-RU" w:bidi="ar-SA"/>
-        </w:rPr>
-        <w:t>е</w:t>
-      </w:r>
-      <w:r>
-        <w:rPr>
-          <w:rFonts w:eastAsia="Calibri" w:cs="Calibri" w:ascii="Calibri" w:hAnsi="Calibri"/>
-          <w:color w:val="auto"/>
-          <w:spacing w:val="0"/>
-          <w:kern w:val="0"/>
-          <w:sz w:val="28"/>
-          <w:szCs w:val="24"/>
-          <w:lang w:val="ru-RU" w:eastAsia="ru-RU" w:bidi="ar-SA"/>
-        </w:rPr>
-        <w:t xml:space="preserve"> произведени</w:t>
-      </w:r>
-      <w:r>
-        <w:rPr>
-          <w:rFonts w:eastAsia="Calibri" w:cs="Calibri" w:ascii="Calibri" w:hAnsi="Calibri"/>
-          <w:color w:val="auto"/>
-          <w:spacing w:val="0"/>
-          <w:kern w:val="0"/>
-          <w:sz w:val="28"/>
-          <w:szCs w:val="24"/>
-          <w:lang w:val="ru-RU" w:eastAsia="ru-RU" w:bidi="ar-SA"/>
-        </w:rPr>
-        <w:t>я</w:t>
-      </w:r>
-      <w:r>
-        <w:rPr>
-          <w:rFonts w:eastAsia="Calibri" w:cs="Calibri" w:ascii="Calibri" w:hAnsi="Calibri"/>
-          <w:color w:val="auto"/>
-          <w:spacing w:val="0"/>
-          <w:kern w:val="0"/>
-          <w:sz w:val="28"/>
-          <w:szCs w:val="24"/>
-          <w:lang w:val="ru-RU" w:eastAsia="ru-RU" w:bidi="ar-SA"/>
-        </w:rPr>
-        <w:t xml:space="preserve"> матриц</w:t>
+        <w:t xml:space="preserve"> произведения матриц</w:t>
       </w:r>
       <w:r>
         <w:rPr>
@@ -2434,25 +2386,7 @@
           <w:sz w:val="28"/>
         </w:rPr>
         <w:tab/>
-        <w:t>Для тестирующей производительность алгоритмов программы результатом считаются показатели</w:t>
-      </w:r>
-      <w:r>
-        <w:rPr>
-          <w:rFonts w:eastAsia="Calibri" w:cs="Calibri" w:ascii="Calibri" w:hAnsi="Calibri"/>
-          <w:color w:val="auto"/>
-          <w:spacing w:val="0"/>
-          <w:sz w:val="28"/>
-        </w:rPr>
-        <w:t xml:space="preserve"> эффективности</w:t>
-      </w:r>
-      <w:r>
-        <w:rPr>
-          <w:rFonts w:eastAsia="Calibri" w:cs="Calibri" w:ascii="Calibri" w:hAnsi="Calibri"/>
-          <w:color w:val="auto"/>
-          <w:spacing w:val="0"/>
-          <w:sz w:val="28"/>
-        </w:rPr>
-        <w:t>, полученные экспериментально для двух разных реализаций функции обработки матриц.</w:t>
+        <w:t>Для тестирующей производительность алгоритмов программы результатом считаются показатели эффективности, полученные экспериментально для двух разных реализаций функции обработки матриц.</w:t>
       </w:r>
     </w:p>
     <w:p>
@@ -2684,21 +2618,7 @@
           <w:szCs w:val="24"/>
           <w:lang w:val="ru-RU" w:eastAsia="ru-RU" w:bidi="ar-SA"/>
         </w:rPr>
-        <w:t xml:space="preserve">После запуска </w:t>
-      </w:r>
-      <w:r>
-        <w:rPr>
-          <w:rFonts w:eastAsia="Calibri" w:cs="Calibri" w:ascii="Calibri" w:hAnsi="Calibri"/>
-          <w:b w:val="false"/>
-          <w:bCs w:val="false"/>
-          <w:color w:val="auto"/>
-          <w:spacing w:val="0"/>
-          <w:kern w:val="0"/>
-          <w:sz w:val="28"/>
-          <w:szCs w:val="24"/>
-          <w:lang w:val="ru-RU" w:eastAsia="ru-RU" w:bidi="ar-SA"/>
-        </w:rPr>
-        <w:t>пользователь выбирает команды из меню и вводит соответствующие им цифры</w:t>
+        <w:t>После запуска пользователь выбирает команды из меню и вводит соответствующие им цифры</w:t>
       </w:r>
       <w:r>
         <w:rPr>
@@ -4313,35 +4233,7 @@
           <w:szCs w:val="40"/>
           <w:lang w:val="en-US" w:eastAsia="ru-RU" w:bidi="ar-SA"/>
         </w:rPr>
-        <w:t>(</w:t>
-      </w:r>
-      <w:r>
-        <w:rPr>
-          <w:rFonts w:eastAsia="Calibri" w:cs="Calibri" w:ascii="Calibri" w:hAnsi="Calibri"/>
-          <w:b/>
-          <w:bCs/>
-          <w:color w:val="auto"/>
-          <w:spacing w:val="0"/>
-          <w:kern w:val="0"/>
-          <w:sz w:val="28"/>
-          <w:szCs w:val="40"/>
-          <w:lang w:val="en-US" w:eastAsia="ru-RU" w:bidi="ar-SA"/>
-        </w:rPr>
-        <w:t>N</w:t>
-      </w:r>
-      <w:r>
-        <w:rPr>
-          <w:rFonts w:eastAsia="Calibri" w:cs="Calibri" w:ascii="Calibri" w:hAnsi="Calibri"/>
-          <w:b/>
-          <w:bCs/>
-          <w:color w:val="auto"/>
-          <w:spacing w:val="0"/>
-          <w:kern w:val="0"/>
-          <w:sz w:val="28"/>
-          <w:szCs w:val="40"/>
-          <w:lang w:val="en-US" w:eastAsia="ru-RU" w:bidi="ar-SA"/>
-        </w:rPr>
-        <w:t>, N)</w:t>
+        <w:t>(N, N)</w:t>
       </w:r>
       <w:r>
         <w:rPr>
@@ -8221,19 +8113,7 @@
           <w:sz w:val="28"/>
           <w:lang w:val="ru-RU"/>
         </w:rPr>
-        <w:t>Далее - пройти по каждому столбцу в перемножаемых матрицах и рассчитать произведения элементов только на тех позициях, где оба элемента ненулевые.</w:t>
-      </w:r>
-      <w:r>
-        <w:rPr>
-          <w:rFonts w:eastAsia="Calibri" w:cs="Calibri" w:ascii="Calibri" w:hAnsi="Calibri"/>
-          <w:b w:val="false"/>
-          <w:bCs w:val="false"/>
-          <w:color w:val="auto"/>
-          <w:spacing w:val="0"/>
-          <w:sz w:val="28"/>
-          <w:lang w:val="ru-RU"/>
-        </w:rPr>
-        <w:t xml:space="preserve"> Полученные произведения записать в соответствующую позицию в результирующей матрице.</w:t>
+        <w:t>Далее - пройти по каждому столбцу в перемножаемых матрицах и рассчитать произведения элементов только на тех позициях, где оба элемента ненулевые. Полученные произведения записать в соответствующую позицию в результирующей матрице.</w:t>
       </w:r>
     </w:p>
     <w:p>
@@ -8295,7 +8175,31 @@
           <w:sz w:val="28"/>
           <w:lang w:val="ru-RU"/>
         </w:rPr>
-        <w:t xml:space="preserve">Результаты тестирования в виде графика </w:t>
+        <w:t>Результаты тестирования</w:t>
+      </w:r>
+      <w:r>
+        <w:rPr>
+          <w:rFonts w:eastAsia="Calibri" w:cs="Calibri" w:ascii="Calibri" w:hAnsi="Calibri"/>
+          <w:b w:val="false"/>
+          <w:bCs w:val="false"/>
+          <w:color w:val="auto"/>
+          <w:spacing w:val="0"/>
+          <w:sz w:val="28"/>
+          <w:lang w:val="ru-RU"/>
+        </w:rPr>
+        <w:t xml:space="preserve"> скорости</w:t>
+      </w:r>
+      <w:r>
+        <w:rPr>
+          <w:rFonts w:eastAsia="Calibri" w:cs="Calibri" w:ascii="Calibri" w:hAnsi="Calibri"/>
+          <w:b w:val="false"/>
+          <w:bCs w:val="false"/>
+          <w:color w:val="auto"/>
+          <w:spacing w:val="0"/>
+          <w:sz w:val="28"/>
+          <w:lang w:val="ru-RU"/>
+        </w:rPr>
+        <w:t xml:space="preserve"> в виде графика </w:t>
       </w:r>
       <w:r>
         <w:rPr>
@@ -8653,6 +8557,211 @@
       <w:r>
         <w:rPr>
           <w:rFonts w:eastAsia="Times New Roman" w:cs="Times New Roman" w:ascii="Calibri" w:hAnsi="Calibri"/>
+          <w:b w:val="false"/>
+          <w:bCs w:val="false"/>
+          <w:color w:val="auto"/>
+          <w:kern w:val="0"/>
+          <w:sz w:val="28"/>
+          <w:szCs w:val="28"/>
+          <w:lang w:val="en-US" w:eastAsia="ru-RU" w:bidi="ar-SA"/>
+        </w:rPr>
+        <w:tab/>
+      </w:r>
+      <w:r>
+        <w:rPr>
+          <w:rFonts w:eastAsia="Times New Roman" w:cs="Times New Roman" w:ascii="Calibri" w:hAnsi="Calibri"/>
+          <w:b w:val="false"/>
+          <w:bCs w:val="false"/>
+          <w:color w:val="auto"/>
+          <w:kern w:val="0"/>
+          <w:sz w:val="28"/>
+          <w:szCs w:val="28"/>
+          <w:lang w:val="ru-RU" w:eastAsia="ru-RU" w:bidi="ar-SA"/>
+        </w:rPr>
+        <w:t>Сравнение эффективности по памяти для переменных размеров матриц:</w:t>
+      </w:r>
+    </w:p>
+    <w:p>
+      <w:pPr>
+        <w:pStyle w:val="Normal"/>
+        <w:rPr>
+          <w:rFonts w:ascii="Calibri" w:hAnsi="Calibri" w:eastAsia="Times New Roman" w:cs="Times New Roman"/>
+          <w:b w:val="false"/>
+          <w:b w:val="false"/>
+          <w:bCs w:val="false"/>
+          <w:color w:val="auto"/>
+          <w:kern w:val="0"/>
+          <w:sz w:val="28"/>
+          <w:szCs w:val="28"/>
+          <w:lang w:val="ru-RU" w:eastAsia="ru-RU" w:bidi="ar-SA"/>
+        </w:rPr>
+      </w:pPr>
+      <w:r>
+        <w:rPr/>
+      </w:r>
+    </w:p>
+    <w:p>
+      <w:pPr>
+        <w:pStyle w:val="Normal"/>
+        <w:rPr/>
+      </w:pPr>
+      <w:r>
+        <w:drawing>
+          <wp:anchor behindDoc="0" distT="0" distB="0" distL="0" distR="0" simplePos="0" locked="0" layoutInCell="1" allowOverlap="1" relativeHeight="5">
+            <wp:simplePos x="0" y="0"/>
+            <wp:positionH relativeFrom="column">
+              <wp:align>center</wp:align>
+            </wp:positionH>
+            <wp:positionV relativeFrom="paragraph">
+              <wp:posOffset>635</wp:posOffset>
+            </wp:positionV>
+            <wp:extent cx="5560695" cy="3516630"/>
+            <wp:effectExtent l="0" t="0" r="0" b="0"/>
+            <wp:wrapTopAndBottom/>
+            <wp:docPr id="4" name="Изображение3" descr=""/>
+            <wp:cNvGraphicFramePr>
+              <a:graphicFrameLocks xmlns:a="http://schemas.openxmlformats.org/drawingml/2006/main" noChangeAspect="1"/>
+            </wp:cNvGraphicFramePr>
+            <a:graphic xmlns:a="http://schemas.openxmlformats.org/drawingml/2006/main">
+              <a:graphicData uri="http://schemas.openxmlformats.org/drawingml/2006/picture">
+                <pic:pic xmlns:pic="http://schemas.openxmlformats.org/drawingml/2006/picture">
+                  <pic:nvPicPr>
+                    <pic:cNvPr id="4" name="Изображение3" descr=""/>
+                    <pic:cNvPicPr>
+                      <a:picLocks noChangeAspect="1" noChangeArrowheads="1"/>
+                    </pic:cNvPicPr>
+                  </pic:nvPicPr>
+                  <pic:blipFill>
+                    <a:blip r:embed="rId5"/>
+                    <a:stretch>
+                      <a:fillRect/>
+                    </a:stretch>
+                  </pic:blipFill>
+                  <pic:spPr bwMode="auto">
+                    <a:xfrm>
+                      <a:off x="0" y="0"/>
+                      <a:ext cx="5560695" cy="3516630"/>
+                    </a:xfrm>
+                    <a:prstGeom prst="rect">
+                      <a:avLst/>
+                    </a:prstGeom>
+                  </pic:spPr>
+                </pic:pic>
+              </a:graphicData>
+            </a:graphic>
+          </wp:anchor>
+        </w:drawing>
+      </w:r>
+      <w:r>
+        <w:rPr>
+          <w:rFonts w:eastAsia="Times New Roman" w:cs="Times New Roman" w:ascii="Calibri" w:hAnsi="Calibri"/>
+          <w:b w:val="false"/>
+          <w:bCs w:val="false"/>
+          <w:color w:val="auto"/>
+          <w:kern w:val="0"/>
+          <w:sz w:val="28"/>
+          <w:szCs w:val="28"/>
+          <w:lang w:val="ru-RU" w:eastAsia="ru-RU" w:bidi="ar-SA"/>
+        </w:rPr>
+        <w:tab/>
+        <w:t xml:space="preserve">По данным тестирования можно утверждать, что выбранное решение хранения данных разреженных матриц является эффективнее обычного метода в среднем при </w:t>
+      </w:r>
+      <w:r>
+        <w:rPr>
+          <w:rFonts w:eastAsia="Times New Roman" w:cs="Times New Roman" w:ascii="Calibri" w:hAnsi="Calibri"/>
+          <w:b w:val="false"/>
+          <w:bCs w:val="false"/>
+          <w:color w:val="auto"/>
+          <w:kern w:val="0"/>
+          <w:sz w:val="28"/>
+          <w:szCs w:val="28"/>
+          <w:u w:val="single"/>
+          <w:lang w:val="ru-RU" w:eastAsia="ru-RU" w:bidi="ar-SA"/>
+        </w:rPr>
+        <w:t>проценте заполненности матрицы менее чем 33-34%</w:t>
+      </w:r>
+      <w:r>
+        <w:rPr>
+          <w:rFonts w:eastAsia="Times New Roman" w:cs="Times New Roman" w:ascii="Calibri" w:hAnsi="Calibri"/>
+          <w:b w:val="false"/>
+          <w:bCs w:val="false"/>
+          <w:color w:val="auto"/>
+          <w:kern w:val="0"/>
+          <w:sz w:val="28"/>
+          <w:szCs w:val="28"/>
+          <w:lang w:val="ru-RU" w:eastAsia="ru-RU" w:bidi="ar-SA"/>
+        </w:rPr>
+        <w:t>.</w:t>
+      </w:r>
+    </w:p>
+    <w:p>
+      <w:pPr>
+        <w:pStyle w:val="Normal"/>
+        <w:rPr/>
+      </w:pPr>
+      <w:r>
+        <w:rPr>
+          <w:rFonts w:eastAsia="Times New Roman" w:cs="Times New Roman" w:ascii="Calibri" w:hAnsi="Calibri"/>
+          <w:b w:val="false"/>
+          <w:bCs w:val="false"/>
+          <w:color w:val="auto"/>
+          <w:kern w:val="0"/>
+          <w:sz w:val="28"/>
+          <w:szCs w:val="28"/>
+          <w:lang w:val="ru-RU" w:eastAsia="ru-RU" w:bidi="ar-SA"/>
+        </w:rPr>
+        <w:tab/>
+      </w:r>
+      <w:r>
+        <w:rPr>
+          <w:rFonts w:eastAsia="Times New Roman" w:cs="Times New Roman" w:ascii="Calibri" w:hAnsi="Calibri"/>
+          <w:b w:val="false"/>
+          <w:bCs w:val="false"/>
+          <w:color w:val="auto"/>
+          <w:kern w:val="0"/>
+          <w:sz w:val="28"/>
+          <w:szCs w:val="28"/>
+          <w:lang w:val="ru-RU" w:eastAsia="ru-RU" w:bidi="ar-SA"/>
+        </w:rPr>
+        <w:t>При большем проценте заполненности хранить матрицу в разреженной форме становится менее эффективно.</w:t>
+      </w:r>
+    </w:p>
+    <w:p>
+      <w:pPr>
+        <w:pStyle w:val="Normal"/>
+        <w:rPr>
+          <w:rFonts w:ascii="Calibri" w:hAnsi="Calibri" w:eastAsia="Times New Roman" w:cs="Times New Roman"/>
+          <w:b/>
+          <w:b/>
+          <w:bCs/>
+          <w:color w:val="auto"/>
+          <w:kern w:val="0"/>
+          <w:sz w:val="40"/>
+          <w:szCs w:val="40"/>
+          <w:lang w:val="ru-RU" w:eastAsia="ru-RU" w:bidi="ar-SA"/>
+        </w:rPr>
+      </w:pPr>
+      <w:r>
+        <w:rPr>
+          <w:rFonts w:eastAsia="Times New Roman" w:cs="Times New Roman" w:ascii="Calibri" w:hAnsi="Calibri"/>
+          <w:b/>
+          <w:bCs/>
+          <w:color w:val="auto"/>
+          <w:kern w:val="0"/>
+          <w:sz w:val="40"/>
+          <w:szCs w:val="40"/>
+          <w:lang w:val="ru-RU" w:eastAsia="ru-RU" w:bidi="ar-SA"/>
+        </w:rPr>
+      </w:r>
+    </w:p>
+    <w:p>
+      <w:pPr>
+        <w:pStyle w:val="Normal"/>
+        <w:rPr/>
+      </w:pPr>
+      <w:r>
+        <w:rPr>
+          <w:rFonts w:eastAsia="Times New Roman" w:cs="Times New Roman" w:ascii="Calibri" w:hAnsi="Calibri"/>
           <w:b/>
           <w:bCs/>
           <w:color w:val="auto"/>
@@ -11893,57 +12002,36 @@
           <w:kern w:val="0"/>
           <w:sz w:val="28"/>
           <w:szCs w:val="24"/>
-          <w:lang w:val="en-US" w:eastAsia="ru-RU" w:bidi="ar-SA"/>
-        </w:rPr>
-        <w:t>25</w:t>
-      </w:r>
-      <w:r>
-        <w:rPr>
-          <w:rFonts w:eastAsia="Calibri" w:cs="Calibri" w:ascii="Calibri" w:hAnsi="Calibri"/>
-          <w:color w:val="auto"/>
-          <w:spacing w:val="0"/>
-          <w:sz w:val="28"/>
-        </w:rPr>
-        <w:t>% заполненности ненулевыми элементами от разреженных матриц нет никакой пользы</w:t>
-      </w:r>
-      <w:r>
-        <w:rPr>
-          <w:rFonts w:eastAsia="Calibri" w:cs="Calibri" w:ascii="Calibri" w:hAnsi="Calibri"/>
-          <w:color w:val="auto"/>
-          <w:spacing w:val="0"/>
-          <w:sz w:val="28"/>
-          <w:lang w:val="en-US"/>
-        </w:rPr>
-        <w:t xml:space="preserve"> (</w:t>
-      </w:r>
-      <w:r>
-        <w:rPr>
-          <w:rFonts w:eastAsia="Calibri" w:cs="Calibri" w:ascii="Calibri" w:hAnsi="Calibri"/>
-          <w:color w:val="auto"/>
-          <w:spacing w:val="0"/>
-          <w:sz w:val="28"/>
-          <w:lang w:val="ru-RU"/>
-        </w:rPr>
-        <w:t>справедливо для квадратных матриц размером не менее 100х100</w:t>
-      </w:r>
-      <w:r>
-        <w:rPr>
-          <w:rFonts w:eastAsia="Calibri" w:cs="Calibri" w:ascii="Calibri" w:hAnsi="Calibri"/>
-          <w:color w:val="auto"/>
-          <w:spacing w:val="0"/>
-          <w:sz w:val="28"/>
-          <w:lang w:val="en-US"/>
-        </w:rPr>
-        <w:t>)</w:t>
-      </w:r>
-      <w:r>
-        <w:rPr>
-          <w:rFonts w:eastAsia="Calibri" w:cs="Calibri" w:ascii="Calibri" w:hAnsi="Calibri"/>
-          <w:color w:val="auto"/>
-          <w:spacing w:val="0"/>
-          <w:sz w:val="28"/>
-        </w:rPr>
-        <w:t>. Они начинают уступать плотным матрицам как по времени, так и по памяти.</w:t>
+          <w:lang w:val="ru-RU" w:eastAsia="ru-RU" w:bidi="ar-SA"/>
+        </w:rPr>
+        <w:t>34</w:t>
+      </w:r>
+      <w:r>
+        <w:rPr>
+          <w:rFonts w:eastAsia="Calibri" w:cs="Calibri" w:ascii="Calibri" w:hAnsi="Calibri"/>
+          <w:color w:val="auto"/>
+          <w:spacing w:val="0"/>
+          <w:sz w:val="28"/>
+        </w:rPr>
+        <w:t>% заполненности ненулевыми элементами от разреженных матриц</w:t>
+      </w:r>
+      <w:r>
+        <w:rPr>
+          <w:rFonts w:eastAsia="Calibri" w:cs="Calibri" w:ascii="Calibri" w:hAnsi="Calibri"/>
+          <w:color w:val="auto"/>
+          <w:spacing w:val="0"/>
+          <w:sz w:val="28"/>
+        </w:rPr>
+        <w:t xml:space="preserve"> в среднем</w:t>
+      </w:r>
+      <w:r>
+        <w:rPr>
+          <w:rFonts w:eastAsia="Calibri" w:cs="Calibri" w:ascii="Calibri" w:hAnsi="Calibri"/>
+          <w:color w:val="auto"/>
+          <w:spacing w:val="0"/>
+          <w:sz w:val="28"/>
+        </w:rPr>
+        <w:t xml:space="preserve"> нет никакой пользы. Они начинают уступать плотным матрицам как по времени, так и по памяти.</w:t>
       </w:r>
     </w:p>
     <w:p>
@@ -12209,7 +12297,63 @@
           <w:lang w:val="ru-RU" w:eastAsia="ru-RU" w:bidi="ar-SA"/>
         </w:rPr>
         <w:tab/>
-        <w:t>Для хранения обычной матрицы в простейшем случае выделяется один цельный блок памяти, способный вместить в себя максимально возможное количество элементов в матрице.</w:t>
+        <w:t>Для хранения матрицы</w:t>
+      </w:r>
+      <w:r>
+        <w:rPr>
+          <w:rFonts w:eastAsia="Calibri" w:cs="Calibri" w:ascii="Calibri" w:hAnsi="Calibri"/>
+          <w:i w:val="false"/>
+          <w:iCs w:val="false"/>
+          <w:color w:val="auto"/>
+          <w:spacing w:val="0"/>
+          <w:kern w:val="0"/>
+          <w:sz w:val="28"/>
+          <w:szCs w:val="24"/>
+          <w:lang w:val="ru-RU" w:eastAsia="ru-RU" w:bidi="ar-SA"/>
+        </w:rPr>
+        <w:t xml:space="preserve"> в обычном представлении</w:t>
+      </w:r>
+      <w:r>
+        <w:rPr>
+          <w:rFonts w:eastAsia="Calibri" w:cs="Calibri" w:ascii="Calibri" w:hAnsi="Calibri"/>
+          <w:i w:val="false"/>
+          <w:iCs w:val="false"/>
+          <w:color w:val="auto"/>
+          <w:spacing w:val="0"/>
+          <w:kern w:val="0"/>
+          <w:sz w:val="28"/>
+          <w:szCs w:val="24"/>
+          <w:lang w:val="ru-RU" w:eastAsia="ru-RU" w:bidi="ar-SA"/>
+        </w:rPr>
+        <w:t xml:space="preserve"> </w:t>
+      </w:r>
+      <w:r>
+        <w:rPr>
+          <w:rFonts w:eastAsia="Calibri" w:cs="Calibri" w:ascii="Calibri" w:hAnsi="Calibri"/>
+          <w:i w:val="false"/>
+          <w:iCs w:val="false"/>
+          <w:color w:val="auto"/>
+          <w:spacing w:val="0"/>
+          <w:kern w:val="0"/>
+          <w:sz w:val="28"/>
+          <w:szCs w:val="24"/>
+          <w:lang w:val="ru-RU" w:eastAsia="ru-RU" w:bidi="ar-SA"/>
+        </w:rPr>
+        <w:t>память выделяется сразу под все элементы матрицы</w:t>
+      </w:r>
+      <w:r>
+        <w:rPr>
+          <w:rFonts w:eastAsia="Calibri" w:cs="Calibri" w:ascii="Calibri" w:hAnsi="Calibri"/>
+          <w:i w:val="false"/>
+          <w:iCs w:val="false"/>
+          <w:color w:val="auto"/>
+          <w:spacing w:val="0"/>
+          <w:kern w:val="0"/>
+          <w:sz w:val="28"/>
+          <w:szCs w:val="24"/>
+          <w:lang w:val="ru-RU" w:eastAsia="ru-RU" w:bidi="ar-SA"/>
+        </w:rPr>
+        <w:t>.</w:t>
       </w:r>
     </w:p>
     <w:p>
@@ -12344,7 +12488,35 @@
           <w:lang w:val="ru-RU" w:eastAsia="ru-RU" w:bidi="ar-SA"/>
         </w:rPr>
         <w:tab/>
-        <w:t xml:space="preserve">Принцип обработки разреженной матрицы заключается в том, чтобы обходить только ненулевые элементы матрицы, а не все возможные, там самым облегчая сложность алгоритма с </w:t>
+        <w:t>Принцип обработки разреженной матрицы заключается в том, чтобы обходить только ненулевые элементы матрицы, а не все возможные, т</w:t>
+      </w:r>
+      <w:r>
+        <w:rPr>
+          <w:rFonts w:eastAsia="Calibri" w:cs="Calibri" w:ascii="Calibri" w:hAnsi="Calibri"/>
+          <w:i w:val="false"/>
+          <w:iCs w:val="false"/>
+          <w:color w:val="auto"/>
+          <w:spacing w:val="0"/>
+          <w:kern w:val="0"/>
+          <w:sz w:val="28"/>
+          <w:szCs w:val="24"/>
+          <w:lang w:val="ru-RU" w:eastAsia="ru-RU" w:bidi="ar-SA"/>
+        </w:rPr>
+        <w:t>е</w:t>
+      </w:r>
+      <w:r>
+        <w:rPr>
+          <w:rFonts w:eastAsia="Calibri" w:cs="Calibri" w:ascii="Calibri" w:hAnsi="Calibri"/>
+          <w:i w:val="false"/>
+          <w:iCs w:val="false"/>
+          <w:color w:val="auto"/>
+          <w:spacing w:val="0"/>
+          <w:kern w:val="0"/>
+          <w:sz w:val="28"/>
+          <w:szCs w:val="24"/>
+          <w:lang w:val="ru-RU" w:eastAsia="ru-RU" w:bidi="ar-SA"/>
+        </w:rPr>
+        <w:t xml:space="preserve">м самым облегчая сложность алгоритма с </w:t>
       </w:r>
       <w:r>
         <w:rPr>

</xml_diff>